<commit_message>
Added footsteps, updated fmod events for rand
</commit_message>
<xml_diff>
--- a/documentation/Sources.docx
+++ b/documentation/Sources.docx
@@ -179,6 +179,25 @@
             <w:rStyle w:val="Hyperlink"/>
           </w:rPr>
           <w:t>https://freesound.org/people/ProjectsU012/sounds/334266/</w:t>
+        </w:r>
+      </w:hyperlink>
+      <w:r>
+        <w:t xml:space="preserve"> </w:t>
+      </w:r>
+    </w:p>
+    <w:p>
+      <w:r>
+        <w:t>479445__yatoimtop__footsteps</w:t>
+      </w:r>
+      <w:r>
+        <w:t xml:space="preserve"> - </w:t>
+      </w:r>
+      <w:hyperlink r:id="rId13" w:history="1">
+        <w:r>
+          <w:rPr>
+            <w:rStyle w:val="Hyperlink"/>
+          </w:rPr>
+          <w:t>https://freesound.org/people/yatoimtop/sounds/479445/</w:t>
         </w:r>
       </w:hyperlink>
       <w:r>

</xml_diff>